<commit_message>
new calendar, class 2
</commit_message>
<xml_diff>
--- a/IProMLSyllabusAndCalendar.docx
+++ b/IProMLSyllabusAndCalendar.docx
@@ -2245,7 +2245,7 @@
                 <w:sz w:val="20"/>
                 <w:szCs w:val="20"/>
               </w:rPr>
-              <w:t>Application to epidemiological models</w:t>
+              <w:t>Creation of word clouds from online news</w:t>
             </w:r>
           </w:p>
         </w:tc>
@@ -2372,32 +2372,70 @@
                 <w:color w:val="24292E"/>
                 <w:sz w:val="20"/>
                 <w:szCs w:val="20"/>
-              </w:rPr>
-            </w:pPr>
-            <w:r>
-              <w:rPr>
-                <w:color w:val="24292E"/>
-                <w:sz w:val="20"/>
-                <w:szCs w:val="20"/>
-              </w:rPr>
-              <w:t>Creation of word clouds from online news</w:t>
-            </w:r>
-          </w:p>
-          <w:p>
-            <w:pPr>
-              <w:rPr>
-                <w:color w:val="24292E"/>
-                <w:sz w:val="20"/>
-                <w:szCs w:val="20"/>
-              </w:rPr>
-            </w:pPr>
-            <w:r>
-              <w:rPr>
-                <w:color w:val="24292E"/>
-                <w:sz w:val="20"/>
-                <w:szCs w:val="20"/>
-              </w:rPr>
-              <w:t>Modules</w:t>
+                <w:lang w:val="en-US"/>
+              </w:rPr>
+            </w:pPr>
+            <w:r>
+              <w:rPr>
+                <w:color w:val="24292E"/>
+                <w:sz w:val="20"/>
+                <w:szCs w:val="20"/>
+                <w:lang w:val="en-US"/>
+              </w:rPr>
+              <w:t>Module</w:t>
+            </w:r>
+            <w:r>
+              <w:rPr>
+                <w:color w:val="24292E"/>
+                <w:sz w:val="20"/>
+                <w:szCs w:val="20"/>
+                <w:lang w:val="en-US"/>
+              </w:rPr>
+              <w:t>s</w:t>
+            </w:r>
+          </w:p>
+          <w:p>
+            <w:pPr>
+              <w:rPr>
+                <w:color w:val="24292E"/>
+                <w:sz w:val="20"/>
+                <w:szCs w:val="20"/>
+              </w:rPr>
+            </w:pPr>
+            <w:r>
+              <w:rPr>
+                <w:color w:val="24292E"/>
+                <w:sz w:val="20"/>
+                <w:szCs w:val="20"/>
+                <w:lang w:val="en-US"/>
+              </w:rPr>
+              <w:t>E</w:t>
+            </w:r>
+            <w:r>
+              <w:rPr>
+                <w:color w:val="24292E"/>
+                <w:sz w:val="20"/>
+                <w:szCs w:val="20"/>
+              </w:rPr>
+              <w:t>xceptions</w:t>
+            </w:r>
+          </w:p>
+          <w:p>
+            <w:pPr>
+              <w:rPr>
+                <w:color w:val="24292E"/>
+                <w:sz w:val="20"/>
+                <w:szCs w:val="20"/>
+                <w:lang w:val="en-US"/>
+              </w:rPr>
+            </w:pPr>
+            <w:r>
+              <w:rPr>
+                <w:color w:val="24292E"/>
+                <w:sz w:val="20"/>
+                <w:szCs w:val="20"/>
+              </w:rPr>
+              <w:t>OOP</w:t>
             </w:r>
           </w:p>
         </w:tc>
@@ -2524,32 +2562,103 @@
                 <w:color w:val="24292E"/>
                 <w:sz w:val="20"/>
                 <w:szCs w:val="20"/>
-              </w:rPr>
-            </w:pPr>
-            <w:r>
-              <w:rPr>
-                <w:color w:val="24292E"/>
-                <w:sz w:val="20"/>
-                <w:szCs w:val="20"/>
-              </w:rPr>
-              <w:t>Exceptions</w:t>
-            </w:r>
-          </w:p>
-          <w:p>
-            <w:pPr>
-              <w:rPr>
-                <w:color w:val="24292E"/>
-                <w:sz w:val="20"/>
-                <w:szCs w:val="20"/>
-              </w:rPr>
-            </w:pPr>
-            <w:r>
-              <w:rPr>
-                <w:color w:val="24292E"/>
-                <w:sz w:val="20"/>
-                <w:szCs w:val="20"/>
-              </w:rPr>
-              <w:t>OOP</w:t>
+                <w:lang w:val="en-US"/>
+              </w:rPr>
+            </w:pPr>
+            <w:r>
+              <w:rPr>
+                <w:color w:val="24292E"/>
+                <w:sz w:val="20"/>
+                <w:szCs w:val="20"/>
+                <w:lang w:val="en-US"/>
+              </w:rPr>
+              <w:t>Overview</w:t>
+            </w:r>
+            <w:r>
+              <w:rPr>
+                <w:color w:val="24292E"/>
+                <w:sz w:val="20"/>
+                <w:szCs w:val="20"/>
+                <w:lang w:val="en-US"/>
+              </w:rPr>
+              <w:t>:</w:t>
+            </w:r>
+            <w:r>
+              <w:rPr>
+                <w:color w:val="24292E"/>
+                <w:sz w:val="20"/>
+                <w:szCs w:val="20"/>
+                <w:lang w:val="en-US"/>
+              </w:rPr>
+              <w:t xml:space="preserve"> </w:t>
+            </w:r>
+            <w:r>
+              <w:rPr>
+                <w:color w:val="24292E"/>
+                <w:sz w:val="20"/>
+                <w:szCs w:val="20"/>
+              </w:rPr>
+              <w:t xml:space="preserve">Advanced data manipulation </w:t>
+            </w:r>
+            <w:r>
+              <w:rPr>
+                <w:color w:val="24292E"/>
+                <w:sz w:val="20"/>
+                <w:szCs w:val="20"/>
+                <w:lang w:val="en-US"/>
+              </w:rPr>
+              <w:t xml:space="preserve">with </w:t>
+            </w:r>
+            <w:r>
+              <w:rPr>
+                <w:color w:val="24292E"/>
+                <w:sz w:val="20"/>
+                <w:szCs w:val="20"/>
+              </w:rPr>
+              <w:t>NumPy</w:t>
+            </w:r>
+            <w:r>
+              <w:rPr>
+                <w:color w:val="24292E"/>
+                <w:sz w:val="20"/>
+                <w:szCs w:val="20"/>
+                <w:lang w:val="en-US"/>
+              </w:rPr>
+              <w:t xml:space="preserve">, </w:t>
+            </w:r>
+            <w:r>
+              <w:rPr>
+                <w:color w:val="24292E"/>
+                <w:sz w:val="20"/>
+                <w:szCs w:val="20"/>
+              </w:rPr>
+              <w:t>Pand</w:t>
+            </w:r>
+            <w:r>
+              <w:rPr>
+                <w:color w:val="24292E"/>
+                <w:sz w:val="20"/>
+                <w:szCs w:val="20"/>
+                <w:lang w:val="en-US"/>
+              </w:rPr>
+              <w:t>as</w:t>
+            </w:r>
+          </w:p>
+          <w:p>
+            <w:pPr>
+              <w:rPr>
+                <w:color w:val="24292E"/>
+                <w:sz w:val="20"/>
+                <w:szCs w:val="20"/>
+              </w:rPr>
+            </w:pPr>
+            <w:r>
+              <w:rPr>
+                <w:color w:val="24292E"/>
+                <w:sz w:val="20"/>
+                <w:szCs w:val="20"/>
+              </w:rPr>
+              <w:t>Application to COVID-19 and Finance data</w:t>
             </w:r>
           </w:p>
         </w:tc>
@@ -3968,16 +4077,7 @@
                 <w:szCs w:val="20"/>
                 <w:lang w:val="en-US"/>
               </w:rPr>
-              <w:t xml:space="preserve">Tutorial on </w:t>
-            </w:r>
-            <w:r>
-              <w:rPr>
-                <w:color w:val="24292E"/>
-                <w:sz w:val="20"/>
-                <w:szCs w:val="20"/>
-                <w:lang w:val="en-US"/>
-              </w:rPr>
-              <w:t>Process-oriented Data Science: Process mining</w:t>
+              <w:t>Tutorial on Process-oriented Data Science: Process mining</w:t>
             </w:r>
           </w:p>
         </w:tc>

</xml_diff>